<commit_message>
update in reading csv and input
</commit_message>
<xml_diff>
--- a/final_report.docx
+++ b/final_report.docx
@@ -126,6 +126,19 @@
           <w:lang w:val="en-US"/>
         </w:rPr>
         <w:t>It was tricky first time to read a csv file because the reader could not read the chars that excel created into the file. Deleting the file and creating a new solved the problem.</w:t>
+      </w:r>
+    </w:p>
+    <w:p>
+      <w:pPr>
+        <w:rPr>
+          <w:lang w:val="en-US"/>
+        </w:rPr>
+      </w:pPr>
+      <w:r>
+        <w:rPr>
+          <w:lang w:val="en-US"/>
+        </w:rPr>
+        <w:t>6.in validation methods I used generic functions that can be used widely in the system. For example in order to validate priority enum I created a versatile function that takes in a raw value represented as a string and compares it against possible values of an enum class. This is better than to create a function that only checks if a value is within the range of the priority enum because this will allow us to reuse this function to match against other enum classes and will help us achieving a good SE practice of not repeating our selves.</w:t>
       </w:r>
     </w:p>
     <w:sectPr>

</xml_diff>

<commit_message>
add greeting messages and use env variables
</commit_message>
<xml_diff>
--- a/final_report.docx
+++ b/final_report.docx
@@ -12,31 +12,7 @@
         <w:rPr>
           <w:lang w:val="en-US"/>
         </w:rPr>
-        <w:t>Chose av naming convention: In p</w:t>
-      </w:r>
-      <w:r>
-        <w:rPr>
-          <w:lang w:val="en-US"/>
-        </w:rPr>
-        <w:t xml:space="preserve">ython the  naming convention for naming domain models is </w:t>
-      </w:r>
-      <w:r>
-        <w:rPr>
-          <w:lang w:val="en-US"/>
-        </w:rPr>
-        <w:t>PascalCase</w:t>
-      </w:r>
-      <w:r>
-        <w:rPr>
-          <w:lang w:val="en-US"/>
-        </w:rPr>
-        <w:t>.</w:t>
-      </w:r>
-      <w:r>
-        <w:rPr>
-          <w:lang w:val="en-US"/>
-        </w:rPr>
-        <w:t xml:space="preserve"> However modules, methodes, and other things should be lower case, separated by lowercase.</w:t>
+        <w:t>Part 1:</w:t>
       </w:r>
     </w:p>
     <w:p>
@@ -49,7 +25,59 @@
         <w:rPr>
           <w:lang w:val="en-US"/>
         </w:rPr>
-        <w:t>2. I created a virtual environment. Visual studio code suggested to do it for me. Because of that I skipped to do it manually.</w:t>
+        <w:t xml:space="preserve">Introduction: This is a report documenting the work done in relationship with the last assignment </w:t>
+      </w:r>
+      <w:r>
+        <w:rPr>
+          <w:lang w:val="en-US"/>
+        </w:rPr>
+        <w:t xml:space="preserve">and final project </w:t>
+      </w:r>
+      <w:r>
+        <w:rPr>
+          <w:lang w:val="en-US"/>
+        </w:rPr>
+        <w:t xml:space="preserve">in the problem solving with scripting subject matter in </w:t>
+      </w:r>
+      <w:proofErr w:type="spellStart"/>
+      <w:r>
+        <w:rPr>
+          <w:lang w:val="en-US"/>
+        </w:rPr>
+        <w:t>oslo</w:t>
+      </w:r>
+      <w:proofErr w:type="spellEnd"/>
+      <w:r>
+        <w:rPr>
+          <w:lang w:val="en-US"/>
+        </w:rPr>
+        <w:t xml:space="preserve"> metropolitan university of Oslo as part of the </w:t>
+      </w:r>
+      <w:r>
+        <w:rPr>
+          <w:lang w:val="en-US"/>
+        </w:rPr>
+        <w:t>Applied Computer and Information Technology (ACIT)</w:t>
+      </w:r>
+      <w:r>
+        <w:rPr>
+          <w:lang w:val="en-US"/>
+        </w:rPr>
+        <w:t xml:space="preserve"> master with specialization in </w:t>
+      </w:r>
+      <w:proofErr w:type="gramStart"/>
+      <w:r>
+        <w:rPr>
+          <w:lang w:val="en-US"/>
+        </w:rPr>
+        <w:t>cloud based</w:t>
+      </w:r>
+      <w:proofErr w:type="gramEnd"/>
+      <w:r>
+        <w:rPr>
+          <w:lang w:val="en-US"/>
+        </w:rPr>
+        <w:t xml:space="preserve"> services and operations.</w:t>
       </w:r>
       <w:r>
         <w:rPr>
@@ -61,19 +89,41 @@
         <w:rPr>
           <w:lang w:val="en-US"/>
         </w:rPr>
-        <w:t>However I still need to activate it by '</w:t>
-      </w:r>
-      <w:r>
-        <w:rPr>
-          <w:lang w:val="en-US"/>
-        </w:rPr>
-        <w:t>.\.venv\Scripts\activate</w:t>
-      </w:r>
-      <w:r>
-        <w:rPr>
-          <w:lang w:val="en-US"/>
-        </w:rPr>
-        <w:t>'. In mac it will have been 'mac activate command'</w:t>
+        <w:t>The work is done by student Bilal Sahli.</w:t>
+      </w:r>
+      <w:r>
+        <w:rPr>
+          <w:lang w:val="en-US"/>
+        </w:rPr>
+        <w:t xml:space="preserve"> The objective of this work is to demonstrate capabilities in problem solving with scripting leaned during the class and </w:t>
+      </w:r>
+      <w:proofErr w:type="gramStart"/>
+      <w:r>
+        <w:rPr>
+          <w:lang w:val="en-US"/>
+        </w:rPr>
+        <w:t>in order to</w:t>
+      </w:r>
+      <w:proofErr w:type="gramEnd"/>
+      <w:r>
+        <w:rPr>
+          <w:lang w:val="en-US"/>
+        </w:rPr>
+        <w:t xml:space="preserve"> have an opportunity to practice those skills. This work is also a fine way to showcase scripting, programming and </w:t>
+      </w:r>
+      <w:proofErr w:type="gramStart"/>
+      <w:r>
+        <w:rPr>
+          <w:lang w:val="en-US"/>
+        </w:rPr>
+        <w:t>problem solving</w:t>
+      </w:r>
+      <w:proofErr w:type="gramEnd"/>
+      <w:r>
+        <w:rPr>
+          <w:lang w:val="en-US"/>
+        </w:rPr>
+        <w:t xml:space="preserve"> skills to future employers.</w:t>
       </w:r>
     </w:p>
     <w:p>
@@ -86,7 +136,75 @@
         <w:rPr>
           <w:lang w:val="en-US"/>
         </w:rPr>
-        <w:t>3. as mentioned in the lectures __init__.py is not necessary in python 3.x but it is a good practice to include it. And So I did in this project.</w:t>
+        <w:t>Chose av naming convention: In p</w:t>
+      </w:r>
+      <w:r>
+        <w:rPr>
+          <w:lang w:val="en-US"/>
+        </w:rPr>
+        <w:t xml:space="preserve">ython </w:t>
+      </w:r>
+      <w:proofErr w:type="gramStart"/>
+      <w:r>
+        <w:rPr>
+          <w:lang w:val="en-US"/>
+        </w:rPr>
+        <w:t>the  naming</w:t>
+      </w:r>
+      <w:proofErr w:type="gramEnd"/>
+      <w:r>
+        <w:rPr>
+          <w:lang w:val="en-US"/>
+        </w:rPr>
+        <w:t xml:space="preserve"> convention for naming domain models is </w:t>
+      </w:r>
+      <w:proofErr w:type="spellStart"/>
+      <w:r>
+        <w:rPr>
+          <w:lang w:val="en-US"/>
+        </w:rPr>
+        <w:t>PascalCase</w:t>
+      </w:r>
+      <w:proofErr w:type="spellEnd"/>
+      <w:r>
+        <w:rPr>
+          <w:lang w:val="en-US"/>
+        </w:rPr>
+        <w:t>.</w:t>
+      </w:r>
+      <w:r>
+        <w:rPr>
+          <w:lang w:val="en-US"/>
+        </w:rPr>
+        <w:t xml:space="preserve"> </w:t>
+      </w:r>
+      <w:proofErr w:type="gramStart"/>
+      <w:r>
+        <w:rPr>
+          <w:lang w:val="en-US"/>
+        </w:rPr>
+        <w:t>However</w:t>
+      </w:r>
+      <w:proofErr w:type="gramEnd"/>
+      <w:r>
+        <w:rPr>
+          <w:lang w:val="en-US"/>
+        </w:rPr>
+        <w:t xml:space="preserve"> modules, </w:t>
+      </w:r>
+      <w:proofErr w:type="spellStart"/>
+      <w:r>
+        <w:rPr>
+          <w:lang w:val="en-US"/>
+        </w:rPr>
+        <w:t>methodes</w:t>
+      </w:r>
+      <w:proofErr w:type="spellEnd"/>
+      <w:r>
+        <w:rPr>
+          <w:lang w:val="en-US"/>
+        </w:rPr>
+        <w:t>, and other things should be lower case, separated by lowercase.</w:t>
       </w:r>
     </w:p>
     <w:p>
@@ -99,7 +217,53 @@
         <w:rPr>
           <w:lang w:val="en-US"/>
         </w:rPr>
-        <w:t>4. although creditcard number and customer number will be presented to the user as numbers but I chose to have them as a string. This is because we are not going to do any arithmetic operations on those numbers.</w:t>
+        <w:t>2. I created a virtual environment. Visual studio code suggested to do it for me. Because of that I skipped to do it manually.</w:t>
+      </w:r>
+      <w:r>
+        <w:rPr>
+          <w:lang w:val="en-US"/>
+        </w:rPr>
+        <w:t xml:space="preserve"> </w:t>
+      </w:r>
+      <w:r>
+        <w:rPr>
+          <w:lang w:val="en-US"/>
+        </w:rPr>
+        <w:t xml:space="preserve">However I still need to activate it by </w:t>
+      </w:r>
+      <w:proofErr w:type="gramStart"/>
+      <w:r>
+        <w:rPr>
+          <w:lang w:val="en-US"/>
+        </w:rPr>
+        <w:t>'</w:t>
+      </w:r>
+      <w:r>
+        <w:rPr>
+          <w:lang w:val="en-US"/>
+        </w:rPr>
+        <w:t>.\.</w:t>
+      </w:r>
+      <w:proofErr w:type="spellStart"/>
+      <w:r>
+        <w:rPr>
+          <w:lang w:val="en-US"/>
+        </w:rPr>
+        <w:t>venv</w:t>
+      </w:r>
+      <w:proofErr w:type="spellEnd"/>
+      <w:r>
+        <w:rPr>
+          <w:lang w:val="en-US"/>
+        </w:rPr>
+        <w:t>\Scripts\activate</w:t>
+      </w:r>
+      <w:proofErr w:type="gramEnd"/>
+      <w:r>
+        <w:rPr>
+          <w:lang w:val="en-US"/>
+        </w:rPr>
+        <w:t>'. In mac it will have been 'mac activate command'</w:t>
       </w:r>
     </w:p>
     <w:p>
@@ -112,7 +276,21 @@
         <w:rPr>
           <w:lang w:val="en-US"/>
         </w:rPr>
-        <w:t>5. in the design I hade not a state attribute in the address entity, in the development phase I added this entity because it is mandatory by the shipping agencies like posten or postnord. And in norshipping it is also required.</w:t>
+        <w:t xml:space="preserve">3. as mentioned in the lectures __init__.py is not necessary in python 3.x but it is a good practice to include it. And </w:t>
+      </w:r>
+      <w:proofErr w:type="gramStart"/>
+      <w:r>
+        <w:rPr>
+          <w:lang w:val="en-US"/>
+        </w:rPr>
+        <w:t>So</w:t>
+      </w:r>
+      <w:proofErr w:type="gramEnd"/>
+      <w:r>
+        <w:rPr>
+          <w:lang w:val="en-US"/>
+        </w:rPr>
+        <w:t xml:space="preserve"> I did in this project.</w:t>
       </w:r>
     </w:p>
     <w:p>
@@ -125,7 +303,21 @@
         <w:rPr>
           <w:lang w:val="en-US"/>
         </w:rPr>
-        <w:t>It was tricky first time to read a csv file because the reader could not read the chars that excel created into the file. Deleting the file and creating a new solved the problem.</w:t>
+        <w:t xml:space="preserve">4. although </w:t>
+      </w:r>
+      <w:proofErr w:type="spellStart"/>
+      <w:r>
+        <w:rPr>
+          <w:lang w:val="en-US"/>
+        </w:rPr>
+        <w:t>creditcard</w:t>
+      </w:r>
+      <w:proofErr w:type="spellEnd"/>
+      <w:r>
+        <w:rPr>
+          <w:lang w:val="en-US"/>
+        </w:rPr>
+        <w:t xml:space="preserve"> number and customer number will be presented to the user as numbers but I chose to have them as a string. This is because we are not going to do any arithmetic operations on those numbers.</w:t>
       </w:r>
     </w:p>
     <w:p>
@@ -138,8 +330,528 @@
         <w:rPr>
           <w:lang w:val="en-US"/>
         </w:rPr>
-        <w:t>6.in validation methods I used generic functions that can be used widely in the system. For example in order to validate priority enum I created a versatile function that takes in a raw value represented as a string and compares it against possible values of an enum class. This is better than to create a function that only checks if a value is within the range of the priority enum because this will allow us to reuse this function to match against other enum classes and will help us achieving a good SE practice of not repeating our selves.</w:t>
-      </w:r>
+        <w:t xml:space="preserve">5. in the design I </w:t>
+      </w:r>
+      <w:proofErr w:type="spellStart"/>
+      <w:r>
+        <w:rPr>
+          <w:lang w:val="en-US"/>
+        </w:rPr>
+        <w:t>hade</w:t>
+      </w:r>
+      <w:proofErr w:type="spellEnd"/>
+      <w:r>
+        <w:rPr>
+          <w:lang w:val="en-US"/>
+        </w:rPr>
+        <w:t xml:space="preserve"> not a state attribute in the address entity, in the development phase I added this entity because it is mandatory by the shipping agencies like </w:t>
+      </w:r>
+      <w:proofErr w:type="spellStart"/>
+      <w:r>
+        <w:rPr>
+          <w:lang w:val="en-US"/>
+        </w:rPr>
+        <w:t>posten</w:t>
+      </w:r>
+      <w:proofErr w:type="spellEnd"/>
+      <w:r>
+        <w:rPr>
+          <w:lang w:val="en-US"/>
+        </w:rPr>
+        <w:t xml:space="preserve"> or </w:t>
+      </w:r>
+      <w:proofErr w:type="spellStart"/>
+      <w:r>
+        <w:rPr>
+          <w:lang w:val="en-US"/>
+        </w:rPr>
+        <w:t>postnord</w:t>
+      </w:r>
+      <w:proofErr w:type="spellEnd"/>
+      <w:r>
+        <w:rPr>
+          <w:lang w:val="en-US"/>
+        </w:rPr>
+        <w:t xml:space="preserve">. And in </w:t>
+      </w:r>
+      <w:proofErr w:type="spellStart"/>
+      <w:r>
+        <w:rPr>
+          <w:lang w:val="en-US"/>
+        </w:rPr>
+        <w:t>norshipping</w:t>
+      </w:r>
+      <w:proofErr w:type="spellEnd"/>
+      <w:r>
+        <w:rPr>
+          <w:lang w:val="en-US"/>
+        </w:rPr>
+        <w:t xml:space="preserve"> it is also required.</w:t>
+      </w:r>
+    </w:p>
+    <w:p>
+      <w:pPr>
+        <w:rPr>
+          <w:lang w:val="en-US"/>
+        </w:rPr>
+      </w:pPr>
+      <w:r>
+        <w:rPr>
+          <w:lang w:val="en-US"/>
+        </w:rPr>
+        <w:t>It was tricky first time to read a csv file because the reader could not read the chars that excel created into the file. Deleting the file and creating a new solved the problem.</w:t>
+      </w:r>
+    </w:p>
+    <w:p>
+      <w:pPr>
+        <w:rPr>
+          <w:lang w:val="en-US"/>
+        </w:rPr>
+      </w:pPr>
+      <w:r>
+        <w:rPr>
+          <w:lang w:val="en-US"/>
+        </w:rPr>
+        <w:t xml:space="preserve">6.in validation methods I used generic functions that can be used widely in the system. For </w:t>
+      </w:r>
+      <w:r>
+        <w:rPr>
+          <w:lang w:val="en-US"/>
+        </w:rPr>
+        <w:t>example,</w:t>
+      </w:r>
+      <w:r>
+        <w:rPr>
+          <w:lang w:val="en-US"/>
+        </w:rPr>
+        <w:t xml:space="preserve"> </w:t>
+      </w:r>
+      <w:proofErr w:type="gramStart"/>
+      <w:r>
+        <w:rPr>
+          <w:lang w:val="en-US"/>
+        </w:rPr>
+        <w:t>in order to</w:t>
+      </w:r>
+      <w:proofErr w:type="gramEnd"/>
+      <w:r>
+        <w:rPr>
+          <w:lang w:val="en-US"/>
+        </w:rPr>
+        <w:t xml:space="preserve"> validate priority </w:t>
+      </w:r>
+      <w:proofErr w:type="spellStart"/>
+      <w:r>
+        <w:rPr>
+          <w:lang w:val="en-US"/>
+        </w:rPr>
+        <w:t>enum</w:t>
+      </w:r>
+      <w:proofErr w:type="spellEnd"/>
+      <w:r>
+        <w:rPr>
+          <w:lang w:val="en-US"/>
+        </w:rPr>
+        <w:t xml:space="preserve"> I created a versatile function that takes in a raw value represented as a string and compares it against possible values of an </w:t>
+      </w:r>
+      <w:proofErr w:type="spellStart"/>
+      <w:r>
+        <w:rPr>
+          <w:lang w:val="en-US"/>
+        </w:rPr>
+        <w:t>enum</w:t>
+      </w:r>
+      <w:proofErr w:type="spellEnd"/>
+      <w:r>
+        <w:rPr>
+          <w:lang w:val="en-US"/>
+        </w:rPr>
+        <w:t xml:space="preserve"> class. This is better than to create a function that only checks if a value is within the range of the priority </w:t>
+      </w:r>
+      <w:proofErr w:type="spellStart"/>
+      <w:r>
+        <w:rPr>
+          <w:lang w:val="en-US"/>
+        </w:rPr>
+        <w:t>enum</w:t>
+      </w:r>
+      <w:proofErr w:type="spellEnd"/>
+      <w:r>
+        <w:rPr>
+          <w:lang w:val="en-US"/>
+        </w:rPr>
+        <w:t xml:space="preserve"> because this will allow us to reuse this function to match against other </w:t>
+      </w:r>
+      <w:proofErr w:type="spellStart"/>
+      <w:r>
+        <w:rPr>
+          <w:lang w:val="en-US"/>
+        </w:rPr>
+        <w:t>enum</w:t>
+      </w:r>
+      <w:proofErr w:type="spellEnd"/>
+      <w:r>
+        <w:rPr>
+          <w:lang w:val="en-US"/>
+        </w:rPr>
+        <w:t xml:space="preserve"> classes and will help us achieving a good SE practice of not repeating </w:t>
+      </w:r>
+      <w:proofErr w:type="spellStart"/>
+      <w:r>
+        <w:rPr>
+          <w:lang w:val="en-US"/>
+        </w:rPr>
+        <w:t>our selves</w:t>
+      </w:r>
+      <w:proofErr w:type="spellEnd"/>
+      <w:r>
+        <w:rPr>
+          <w:lang w:val="en-US"/>
+        </w:rPr>
+        <w:t>.</w:t>
+      </w:r>
+    </w:p>
+    <w:p>
+      <w:pPr>
+        <w:rPr>
+          <w:lang w:val="en-US"/>
+        </w:rPr>
+      </w:pPr>
+      <w:r>
+        <w:rPr>
+          <w:lang w:val="en-US"/>
+        </w:rPr>
+        <w:t xml:space="preserve">7- We Assume that start longitude and latitude is </w:t>
+      </w:r>
+      <w:r>
+        <w:rPr>
+          <w:lang w:val="en-US"/>
+        </w:rPr>
+        <w:t xml:space="preserve">predefined by the user. We assume also that the stop longitude and latitude is also defined by the user. </w:t>
+      </w:r>
+      <w:r>
+        <w:rPr>
+          <w:lang w:val="en-US"/>
+        </w:rPr>
+        <w:t xml:space="preserve"> Like if the courier starts from </w:t>
+      </w:r>
+      <w:proofErr w:type="spellStart"/>
+      <w:r>
+        <w:rPr>
+          <w:lang w:val="en-US"/>
+        </w:rPr>
+        <w:t>nordexpress</w:t>
+      </w:r>
+      <w:proofErr w:type="spellEnd"/>
+      <w:r>
+        <w:rPr>
+          <w:lang w:val="en-US"/>
+        </w:rPr>
+        <w:t xml:space="preserve"> office address.</w:t>
+      </w:r>
+    </w:p>
+    <w:p>
+      <w:pPr>
+        <w:rPr>
+          <w:lang w:val="en-US"/>
+        </w:rPr>
+      </w:pPr>
+      <w:r>
+        <w:rPr>
+          <w:lang w:val="en-US"/>
+        </w:rPr>
+        <w:lastRenderedPageBreak/>
+        <w:t xml:space="preserve">8- </w:t>
+      </w:r>
+      <w:r>
+        <w:rPr>
+          <w:noProof/>
+          <w:lang w:val="en-US"/>
+        </w:rPr>
+        <w:drawing>
+          <wp:inline distT="0" distB="0" distL="0" distR="0" wp14:anchorId="54971447" wp14:editId="3DA0DB23">
+            <wp:extent cx="5340350" cy="679450"/>
+            <wp:effectExtent l="0" t="0" r="0" b="6350"/>
+            <wp:docPr id="583965786" name="Bilde 3"/>
+            <wp:cNvGraphicFramePr>
+              <a:graphicFrameLocks xmlns:a="http://schemas.openxmlformats.org/drawingml/2006/main" noChangeAspect="1"/>
+            </wp:cNvGraphicFramePr>
+            <a:graphic xmlns:a="http://schemas.openxmlformats.org/drawingml/2006/main">
+              <a:graphicData uri="http://schemas.openxmlformats.org/drawingml/2006/picture">
+                <pic:pic xmlns:pic="http://schemas.openxmlformats.org/drawingml/2006/picture">
+                  <pic:nvPicPr>
+                    <pic:cNvPr id="0" name="Picture 11"/>
+                    <pic:cNvPicPr>
+                      <a:picLocks noChangeAspect="1" noChangeArrowheads="1"/>
+                    </pic:cNvPicPr>
+                  </pic:nvPicPr>
+                  <pic:blipFill>
+                    <a:blip r:embed="rId4">
+                      <a:extLst>
+                        <a:ext uri="{28A0092B-C50C-407E-A947-70E740481C1C}">
+                          <a14:useLocalDpi xmlns:a14="http://schemas.microsoft.com/office/drawing/2010/main" val="0"/>
+                        </a:ext>
+                      </a:extLst>
+                    </a:blip>
+                    <a:srcRect/>
+                    <a:stretch>
+                      <a:fillRect/>
+                    </a:stretch>
+                  </pic:blipFill>
+                  <pic:spPr bwMode="auto">
+                    <a:xfrm>
+                      <a:off x="0" y="0"/>
+                      <a:ext cx="5340350" cy="679450"/>
+                    </a:xfrm>
+                    <a:prstGeom prst="rect">
+                      <a:avLst/>
+                    </a:prstGeom>
+                    <a:noFill/>
+                    <a:ln>
+                      <a:noFill/>
+                    </a:ln>
+                  </pic:spPr>
+                </pic:pic>
+              </a:graphicData>
+            </a:graphic>
+          </wp:inline>
+        </w:drawing>
+      </w:r>
+    </w:p>
+    <w:p>
+      <w:pPr>
+        <w:rPr>
+          <w:lang w:val="en-US"/>
+        </w:rPr>
+      </w:pPr>
+      <w:r>
+        <w:rPr>
+          <w:lang w:val="en-US"/>
+        </w:rPr>
+        <w:t xml:space="preserve">This is the </w:t>
+      </w:r>
+      <w:r>
+        <w:rPr>
+          <w:lang w:val="en-US"/>
+        </w:rPr>
+        <w:t>Haversine</w:t>
+      </w:r>
+      <w:r>
+        <w:rPr>
+          <w:lang w:val="en-US"/>
+        </w:rPr>
+        <w:t xml:space="preserve"> formula used to calculate </w:t>
+      </w:r>
+      <w:r>
+        <w:rPr>
+          <w:lang w:val="en-US"/>
+        </w:rPr>
+        <w:t xml:space="preserve">the great-circle distance between two points on a sphere </w:t>
+      </w:r>
+      <w:r>
+        <w:rPr>
+          <w:lang w:val="en-US"/>
+        </w:rPr>
+        <w:t xml:space="preserve">like earth </w:t>
+      </w:r>
+      <w:r>
+        <w:rPr>
+          <w:lang w:val="en-US"/>
+        </w:rPr>
+        <w:t>their longitudes and latitudes.</w:t>
+      </w:r>
+      <w:r>
+        <w:rPr>
+          <w:lang w:val="en-US"/>
+        </w:rPr>
+        <w:t>(</w:t>
+      </w:r>
+      <w:r>
+        <w:rPr>
+          <w:lang w:val="en-US"/>
+        </w:rPr>
+        <w:t xml:space="preserve"> </w:t>
+      </w:r>
+      <w:hyperlink r:id="rId5" w:history="1">
+        <w:r>
+          <w:rPr>
+            <w:rStyle w:val="Hyperkobling"/>
+            <w:lang w:val="en-US"/>
+          </w:rPr>
+          <w:t>what is Haversine formula - Google Search</w:t>
+        </w:r>
+      </w:hyperlink>
+      <w:r>
+        <w:rPr>
+          <w:lang w:val="en-US"/>
+        </w:rPr>
+        <w:t>)</w:t>
+      </w:r>
+    </w:p>
+    <w:p>
+      <w:pPr>
+        <w:rPr>
+          <w:lang w:val="en-US"/>
+        </w:rPr>
+      </w:pPr>
+      <w:r>
+        <w:rPr>
+          <w:lang w:val="en-US"/>
+        </w:rPr>
+        <w:t>Sources:</w:t>
+      </w:r>
+    </w:p>
+    <w:p>
+      <w:pPr>
+        <w:rPr>
+          <w:lang w:val="en-US"/>
+        </w:rPr>
+      </w:pPr>
+      <w:hyperlink r:id="rId6" w:history="1">
+        <w:r>
+          <w:rPr>
+            <w:rStyle w:val="Hyperkobling"/>
+            <w:lang w:val="en-US"/>
+          </w:rPr>
+          <w:t xml:space="preserve">algorithm - Calculate distance between two latitude-longitude points? </w:t>
+        </w:r>
+        <w:r>
+          <w:rPr>
+            <w:rStyle w:val="Hyperkobling"/>
+          </w:rPr>
+          <w:t>(</w:t>
+        </w:r>
+        <w:proofErr w:type="spellStart"/>
+        <w:r>
+          <w:rPr>
+            <w:rStyle w:val="Hyperkobling"/>
+          </w:rPr>
+          <w:t>Haversine</w:t>
+        </w:r>
+        <w:proofErr w:type="spellEnd"/>
+        <w:r>
+          <w:rPr>
+            <w:rStyle w:val="Hyperkobling"/>
+          </w:rPr>
+          <w:t xml:space="preserve"> </w:t>
+        </w:r>
+        <w:proofErr w:type="spellStart"/>
+        <w:r>
+          <w:rPr>
+            <w:rStyle w:val="Hyperkobling"/>
+          </w:rPr>
+          <w:t>formula</w:t>
+        </w:r>
+        <w:proofErr w:type="spellEnd"/>
+        <w:r>
+          <w:rPr>
+            <w:rStyle w:val="Hyperkobling"/>
+          </w:rPr>
+          <w:t xml:space="preserve">) - </w:t>
+        </w:r>
+        <w:proofErr w:type="spellStart"/>
+        <w:r>
+          <w:rPr>
+            <w:rStyle w:val="Hyperkobling"/>
+          </w:rPr>
+          <w:t>Stack</w:t>
+        </w:r>
+        <w:proofErr w:type="spellEnd"/>
+        <w:r>
+          <w:rPr>
+            <w:rStyle w:val="Hyperkobling"/>
+          </w:rPr>
+          <w:t xml:space="preserve"> </w:t>
+        </w:r>
+        <w:proofErr w:type="spellStart"/>
+        <w:r>
+          <w:rPr>
+            <w:rStyle w:val="Hyperkobling"/>
+          </w:rPr>
+          <w:t>Overflow</w:t>
+        </w:r>
+        <w:proofErr w:type="spellEnd"/>
+      </w:hyperlink>
+    </w:p>
+    <w:p>
+      <w:pPr>
+        <w:rPr>
+          <w:lang w:val="en-US"/>
+        </w:rPr>
+      </w:pPr>
+      <w:hyperlink r:id="rId7" w:history="1">
+        <w:r>
+          <w:rPr>
+            <w:rStyle w:val="Hyperkobling"/>
+            <w:lang w:val="en-US"/>
+          </w:rPr>
+          <w:t xml:space="preserve">validate against an </w:t>
+        </w:r>
+        <w:proofErr w:type="spellStart"/>
+        <w:r>
+          <w:rPr>
+            <w:rStyle w:val="Hyperkobling"/>
+            <w:lang w:val="en-US"/>
+          </w:rPr>
+          <w:t>enum</w:t>
+        </w:r>
+        <w:proofErr w:type="spellEnd"/>
+        <w:r>
+          <w:rPr>
+            <w:rStyle w:val="Hyperkobling"/>
+            <w:lang w:val="en-US"/>
+          </w:rPr>
+          <w:t xml:space="preserve"> python - Google Search</w:t>
+        </w:r>
+      </w:hyperlink>
+    </w:p>
+    <w:p>
+      <w:pPr>
+        <w:rPr>
+          <w:lang w:val="en-US"/>
+        </w:rPr>
+      </w:pPr>
+      <w:hyperlink r:id="rId8" w:history="1">
+        <w:r>
+          <w:rPr>
+            <w:rStyle w:val="Hyperkobling"/>
+            <w:lang w:val="en-US"/>
+          </w:rPr>
+          <w:t xml:space="preserve">regex longitude AND </w:t>
+        </w:r>
+        <w:proofErr w:type="spellStart"/>
+        <w:r>
+          <w:rPr>
+            <w:rStyle w:val="Hyperkobling"/>
+            <w:lang w:val="en-US"/>
+          </w:rPr>
+          <w:t>lATITUDE</w:t>
+        </w:r>
+        <w:proofErr w:type="spellEnd"/>
+        <w:r>
+          <w:rPr>
+            <w:rStyle w:val="Hyperkobling"/>
+            <w:lang w:val="en-US"/>
+          </w:rPr>
+          <w:t xml:space="preserve"> python - Google Search</w:t>
+        </w:r>
+      </w:hyperlink>
+    </w:p>
+    <w:p>
+      <w:pPr>
+        <w:rPr>
+          <w:lang w:val="en-US"/>
+        </w:rPr>
+      </w:pPr>
+      <w:hyperlink r:id="rId9" w:history="1">
+        <w:r>
+          <w:rPr>
+            <w:rStyle w:val="Hyperkobling"/>
+            <w:lang w:val="en-US"/>
+          </w:rPr>
+          <w:t>what is Haversine formula - Google Search</w:t>
+        </w:r>
+      </w:hyperlink>
     </w:p>
     <w:sectPr>
       <w:pgSz w:w="11906" w:h="16838"/>
@@ -551,6 +1263,7 @@
   <w:style w:type="paragraph" w:default="1" w:styleId="Normal">
     <w:name w:val="Normal"/>
     <w:qFormat/>
+    <w:rsid w:val="00ED233C"/>
   </w:style>
   <w:style w:type="paragraph" w:styleId="Overskrift1">
     <w:name w:val="heading 1"/>
@@ -754,7 +1467,6 @@
   <w:style w:type="character" w:default="1" w:styleId="Standardskriftforavsnitt">
     <w:name w:val="Default Paragraph Font"/>
     <w:uiPriority w:val="1"/>
-    <w:semiHidden/>
     <w:unhideWhenUsed/>
   </w:style>
   <w:style w:type="table" w:default="1" w:styleId="Vanligtabell">
@@ -1066,6 +1778,29 @@
       <w:smallCaps/>
       <w:color w:val="0F4761" w:themeColor="accent1" w:themeShade="BF"/>
       <w:spacing w:val="5"/>
+    </w:rPr>
+  </w:style>
+  <w:style w:type="character" w:styleId="Hyperkobling">
+    <w:name w:val="Hyperlink"/>
+    <w:basedOn w:val="Standardskriftforavsnitt"/>
+    <w:uiPriority w:val="99"/>
+    <w:unhideWhenUsed/>
+    <w:rsid w:val="0005374D"/>
+    <w:rPr>
+      <w:color w:val="467886" w:themeColor="hyperlink"/>
+      <w:u w:val="single"/>
+    </w:rPr>
+  </w:style>
+  <w:style w:type="character" w:styleId="Ulstomtale">
+    <w:name w:val="Unresolved Mention"/>
+    <w:basedOn w:val="Standardskriftforavsnitt"/>
+    <w:uiPriority w:val="99"/>
+    <w:semiHidden/>
+    <w:unhideWhenUsed/>
+    <w:rsid w:val="0005374D"/>
+    <w:rPr>
+      <w:color w:val="605E5C"/>
+      <w:shd w:val="clear" w:color="auto" w:fill="E1DFDD"/>
     </w:rPr>
   </w:style>
 </w:styles>

</xml_diff>

<commit_message>
set the start depot equal to the stop depot (fixed depot provided by the user)
</commit_message>
<xml_diff>
--- a/final_report.docx
+++ b/final_report.docx
@@ -37,21 +37,7 @@
         <w:rPr>
           <w:lang w:val="en-US"/>
         </w:rPr>
-        <w:t xml:space="preserve">in the problem solving with scripting subject matter in </w:t>
-      </w:r>
-      <w:proofErr w:type="spellStart"/>
-      <w:r>
-        <w:rPr>
-          <w:lang w:val="en-US"/>
-        </w:rPr>
-        <w:t>oslo</w:t>
-      </w:r>
-      <w:proofErr w:type="spellEnd"/>
-      <w:r>
-        <w:rPr>
-          <w:lang w:val="en-US"/>
-        </w:rPr>
-        <w:t xml:space="preserve"> metropolitan university of Oslo as part of the </w:t>
+        <w:t xml:space="preserve">in the problem solving with scripting subject matter in oslo metropolitan university of Oslo as part of the </w:t>
       </w:r>
       <w:r>
         <w:rPr>
@@ -63,21 +49,7 @@
         <w:rPr>
           <w:lang w:val="en-US"/>
         </w:rPr>
-        <w:t xml:space="preserve"> master with specialization in </w:t>
-      </w:r>
-      <w:proofErr w:type="gramStart"/>
-      <w:r>
-        <w:rPr>
-          <w:lang w:val="en-US"/>
-        </w:rPr>
-        <w:t>cloud based</w:t>
-      </w:r>
-      <w:proofErr w:type="gramEnd"/>
-      <w:r>
-        <w:rPr>
-          <w:lang w:val="en-US"/>
-        </w:rPr>
-        <w:t xml:space="preserve"> services and operations.</w:t>
+        <w:t xml:space="preserve"> master with specialization in cloud based services and operations.</w:t>
       </w:r>
       <w:r>
         <w:rPr>
@@ -95,35 +67,7 @@
         <w:rPr>
           <w:lang w:val="en-US"/>
         </w:rPr>
-        <w:t xml:space="preserve"> The objective of this work is to demonstrate capabilities in problem solving with scripting leaned during the class and </w:t>
-      </w:r>
-      <w:proofErr w:type="gramStart"/>
-      <w:r>
-        <w:rPr>
-          <w:lang w:val="en-US"/>
-        </w:rPr>
-        <w:t>in order to</w:t>
-      </w:r>
-      <w:proofErr w:type="gramEnd"/>
-      <w:r>
-        <w:rPr>
-          <w:lang w:val="en-US"/>
-        </w:rPr>
-        <w:t xml:space="preserve"> have an opportunity to practice those skills. This work is also a fine way to showcase scripting, programming and </w:t>
-      </w:r>
-      <w:proofErr w:type="gramStart"/>
-      <w:r>
-        <w:rPr>
-          <w:lang w:val="en-US"/>
-        </w:rPr>
-        <w:t>problem solving</w:t>
-      </w:r>
-      <w:proofErr w:type="gramEnd"/>
-      <w:r>
-        <w:rPr>
-          <w:lang w:val="en-US"/>
-        </w:rPr>
-        <w:t xml:space="preserve"> skills to future employers.</w:t>
+        <w:t xml:space="preserve"> The objective of this work is to demonstrate capabilities in problem solving with scripting leaned during the class and in order to have an opportunity to practice those skills. This work is also a fine way to showcase scripting, programming and problem solving skills to future employers.</w:t>
       </w:r>
     </w:p>
     <w:p>
@@ -142,30 +86,14 @@
         <w:rPr>
           <w:lang w:val="en-US"/>
         </w:rPr>
-        <w:t xml:space="preserve">ython </w:t>
-      </w:r>
-      <w:proofErr w:type="gramStart"/>
-      <w:r>
-        <w:rPr>
-          <w:lang w:val="en-US"/>
-        </w:rPr>
-        <w:t>the  naming</w:t>
-      </w:r>
-      <w:proofErr w:type="gramEnd"/>
-      <w:r>
-        <w:rPr>
-          <w:lang w:val="en-US"/>
-        </w:rPr>
-        <w:t xml:space="preserve"> convention for naming domain models is </w:t>
-      </w:r>
-      <w:proofErr w:type="spellStart"/>
+        <w:t xml:space="preserve">ython the  naming convention for naming domain models is </w:t>
+      </w:r>
       <w:r>
         <w:rPr>
           <w:lang w:val="en-US"/>
         </w:rPr>
         <w:t>PascalCase</w:t>
       </w:r>
-      <w:proofErr w:type="spellEnd"/>
       <w:r>
         <w:rPr>
           <w:lang w:val="en-US"/>
@@ -176,35 +104,7 @@
         <w:rPr>
           <w:lang w:val="en-US"/>
         </w:rPr>
-        <w:t xml:space="preserve"> </w:t>
-      </w:r>
-      <w:proofErr w:type="gramStart"/>
-      <w:r>
-        <w:rPr>
-          <w:lang w:val="en-US"/>
-        </w:rPr>
-        <w:t>However</w:t>
-      </w:r>
-      <w:proofErr w:type="gramEnd"/>
-      <w:r>
-        <w:rPr>
-          <w:lang w:val="en-US"/>
-        </w:rPr>
-        <w:t xml:space="preserve"> modules, </w:t>
-      </w:r>
-      <w:proofErr w:type="spellStart"/>
-      <w:r>
-        <w:rPr>
-          <w:lang w:val="en-US"/>
-        </w:rPr>
-        <w:t>methodes</w:t>
-      </w:r>
-      <w:proofErr w:type="spellEnd"/>
-      <w:r>
-        <w:rPr>
-          <w:lang w:val="en-US"/>
-        </w:rPr>
-        <w:t>, and other things should be lower case, separated by lowercase.</w:t>
+        <w:t xml:space="preserve"> However modules, methodes, and other things should be lower case, separated by lowercase.</w:t>
       </w:r>
     </w:p>
     <w:p>
@@ -229,36 +129,14 @@
         <w:rPr>
           <w:lang w:val="en-US"/>
         </w:rPr>
-        <w:t xml:space="preserve">However I still need to activate it by </w:t>
-      </w:r>
-      <w:proofErr w:type="gramStart"/>
-      <w:r>
-        <w:rPr>
-          <w:lang w:val="en-US"/>
-        </w:rPr>
-        <w:t>'</w:t>
-      </w:r>
-      <w:r>
-        <w:rPr>
-          <w:lang w:val="en-US"/>
-        </w:rPr>
-        <w:t>.\.</w:t>
-      </w:r>
-      <w:proofErr w:type="spellStart"/>
-      <w:r>
-        <w:rPr>
-          <w:lang w:val="en-US"/>
-        </w:rPr>
-        <w:t>venv</w:t>
-      </w:r>
-      <w:proofErr w:type="spellEnd"/>
-      <w:r>
-        <w:rPr>
-          <w:lang w:val="en-US"/>
-        </w:rPr>
-        <w:t>\Scripts\activate</w:t>
-      </w:r>
-      <w:proofErr w:type="gramEnd"/>
+        <w:t>However I still need to activate it by '</w:t>
+      </w:r>
+      <w:r>
+        <w:rPr>
+          <w:lang w:val="en-US"/>
+        </w:rPr>
+        <w:t>.\.venv\Scripts\activate</w:t>
+      </w:r>
       <w:r>
         <w:rPr>
           <w:lang w:val="en-US"/>
@@ -276,21 +154,7 @@
         <w:rPr>
           <w:lang w:val="en-US"/>
         </w:rPr>
-        <w:t xml:space="preserve">3. as mentioned in the lectures __init__.py is not necessary in python 3.x but it is a good practice to include it. And </w:t>
-      </w:r>
-      <w:proofErr w:type="gramStart"/>
-      <w:r>
-        <w:rPr>
-          <w:lang w:val="en-US"/>
-        </w:rPr>
-        <w:t>So</w:t>
-      </w:r>
-      <w:proofErr w:type="gramEnd"/>
-      <w:r>
-        <w:rPr>
-          <w:lang w:val="en-US"/>
-        </w:rPr>
-        <w:t xml:space="preserve"> I did in this project.</w:t>
+        <w:t>3. as mentioned in the lectures __init__.py is not necessary in python 3.x but it is a good practice to include it. And So I did in this project.</w:t>
       </w:r>
     </w:p>
     <w:p>
@@ -303,21 +167,7 @@
         <w:rPr>
           <w:lang w:val="en-US"/>
         </w:rPr>
-        <w:t xml:space="preserve">4. although </w:t>
-      </w:r>
-      <w:proofErr w:type="spellStart"/>
-      <w:r>
-        <w:rPr>
-          <w:lang w:val="en-US"/>
-        </w:rPr>
-        <w:t>creditcard</w:t>
-      </w:r>
-      <w:proofErr w:type="spellEnd"/>
-      <w:r>
-        <w:rPr>
-          <w:lang w:val="en-US"/>
-        </w:rPr>
-        <w:t xml:space="preserve"> number and customer number will be presented to the user as numbers but I chose to have them as a string. This is because we are not going to do any arithmetic operations on those numbers.</w:t>
+        <w:t>4. although creditcard number and customer number will be presented to the user as numbers but I chose to have them as a string. This is because we are not going to do any arithmetic operations on those numbers.</w:t>
       </w:r>
     </w:p>
     <w:p>
@@ -330,63 +180,7 @@
         <w:rPr>
           <w:lang w:val="en-US"/>
         </w:rPr>
-        <w:t xml:space="preserve">5. in the design I </w:t>
-      </w:r>
-      <w:proofErr w:type="spellStart"/>
-      <w:r>
-        <w:rPr>
-          <w:lang w:val="en-US"/>
-        </w:rPr>
-        <w:t>hade</w:t>
-      </w:r>
-      <w:proofErr w:type="spellEnd"/>
-      <w:r>
-        <w:rPr>
-          <w:lang w:val="en-US"/>
-        </w:rPr>
-        <w:t xml:space="preserve"> not a state attribute in the address entity, in the development phase I added this entity because it is mandatory by the shipping agencies like </w:t>
-      </w:r>
-      <w:proofErr w:type="spellStart"/>
-      <w:r>
-        <w:rPr>
-          <w:lang w:val="en-US"/>
-        </w:rPr>
-        <w:t>posten</w:t>
-      </w:r>
-      <w:proofErr w:type="spellEnd"/>
-      <w:r>
-        <w:rPr>
-          <w:lang w:val="en-US"/>
-        </w:rPr>
-        <w:t xml:space="preserve"> or </w:t>
-      </w:r>
-      <w:proofErr w:type="spellStart"/>
-      <w:r>
-        <w:rPr>
-          <w:lang w:val="en-US"/>
-        </w:rPr>
-        <w:t>postnord</w:t>
-      </w:r>
-      <w:proofErr w:type="spellEnd"/>
-      <w:r>
-        <w:rPr>
-          <w:lang w:val="en-US"/>
-        </w:rPr>
-        <w:t xml:space="preserve">. And in </w:t>
-      </w:r>
-      <w:proofErr w:type="spellStart"/>
-      <w:r>
-        <w:rPr>
-          <w:lang w:val="en-US"/>
-        </w:rPr>
-        <w:t>norshipping</w:t>
-      </w:r>
-      <w:proofErr w:type="spellEnd"/>
-      <w:r>
-        <w:rPr>
-          <w:lang w:val="en-US"/>
-        </w:rPr>
-        <w:t xml:space="preserve"> it is also required.</w:t>
+        <w:t>5. in the design I hade not a state attribute in the address entity, in the development phase I added this entity because it is mandatory by the shipping agencies like posten or postnord. And in norshipping it is also required.</w:t>
       </w:r>
     </w:p>
     <w:p>
@@ -424,91 +218,7 @@
         <w:rPr>
           <w:lang w:val="en-US"/>
         </w:rPr>
-        <w:t xml:space="preserve"> </w:t>
-      </w:r>
-      <w:proofErr w:type="gramStart"/>
-      <w:r>
-        <w:rPr>
-          <w:lang w:val="en-US"/>
-        </w:rPr>
-        <w:t>in order to</w:t>
-      </w:r>
-      <w:proofErr w:type="gramEnd"/>
-      <w:r>
-        <w:rPr>
-          <w:lang w:val="en-US"/>
-        </w:rPr>
-        <w:t xml:space="preserve"> validate priority </w:t>
-      </w:r>
-      <w:proofErr w:type="spellStart"/>
-      <w:r>
-        <w:rPr>
-          <w:lang w:val="en-US"/>
-        </w:rPr>
-        <w:t>enum</w:t>
-      </w:r>
-      <w:proofErr w:type="spellEnd"/>
-      <w:r>
-        <w:rPr>
-          <w:lang w:val="en-US"/>
-        </w:rPr>
-        <w:t xml:space="preserve"> I created a versatile function that takes in a raw value represented as a string and compares it against possible values of an </w:t>
-      </w:r>
-      <w:proofErr w:type="spellStart"/>
-      <w:r>
-        <w:rPr>
-          <w:lang w:val="en-US"/>
-        </w:rPr>
-        <w:t>enum</w:t>
-      </w:r>
-      <w:proofErr w:type="spellEnd"/>
-      <w:r>
-        <w:rPr>
-          <w:lang w:val="en-US"/>
-        </w:rPr>
-        <w:t xml:space="preserve"> class. This is better than to create a function that only checks if a value is within the range of the priority </w:t>
-      </w:r>
-      <w:proofErr w:type="spellStart"/>
-      <w:r>
-        <w:rPr>
-          <w:lang w:val="en-US"/>
-        </w:rPr>
-        <w:t>enum</w:t>
-      </w:r>
-      <w:proofErr w:type="spellEnd"/>
-      <w:r>
-        <w:rPr>
-          <w:lang w:val="en-US"/>
-        </w:rPr>
-        <w:t xml:space="preserve"> because this will allow us to reuse this function to match against other </w:t>
-      </w:r>
-      <w:proofErr w:type="spellStart"/>
-      <w:r>
-        <w:rPr>
-          <w:lang w:val="en-US"/>
-        </w:rPr>
-        <w:t>enum</w:t>
-      </w:r>
-      <w:proofErr w:type="spellEnd"/>
-      <w:r>
-        <w:rPr>
-          <w:lang w:val="en-US"/>
-        </w:rPr>
-        <w:t xml:space="preserve"> classes and will help us achieving a good SE practice of not repeating </w:t>
-      </w:r>
-      <w:proofErr w:type="spellStart"/>
-      <w:r>
-        <w:rPr>
-          <w:lang w:val="en-US"/>
-        </w:rPr>
-        <w:t>our selves</w:t>
-      </w:r>
-      <w:proofErr w:type="spellEnd"/>
-      <w:r>
-        <w:rPr>
-          <w:lang w:val="en-US"/>
-        </w:rPr>
-        <w:t>.</w:t>
+        <w:t xml:space="preserve"> in order to validate priority enum I created a versatile function that takes in a raw value represented as a string and compares it against possible values of an enum class. This is better than to create a function that only checks if a value is within the range of the priority enum because this will allow us to reuse this function to match against other enum classes and will help us achieving a good SE practice of not repeating our selves.</w:t>
       </w:r>
     </w:p>
     <w:p>
@@ -533,21 +243,7 @@
         <w:rPr>
           <w:lang w:val="en-US"/>
         </w:rPr>
-        <w:t xml:space="preserve"> Like if the courier starts from </w:t>
-      </w:r>
-      <w:proofErr w:type="spellStart"/>
-      <w:r>
-        <w:rPr>
-          <w:lang w:val="en-US"/>
-        </w:rPr>
-        <w:t>nordexpress</w:t>
-      </w:r>
-      <w:proofErr w:type="spellEnd"/>
-      <w:r>
-        <w:rPr>
-          <w:lang w:val="en-US"/>
-        </w:rPr>
-        <w:t xml:space="preserve"> office address.</w:t>
+        <w:t xml:space="preserve"> Like if the courier starts from nordexpress office address.</w:t>
       </w:r>
     </w:p>
     <w:p>
@@ -698,6 +394,25 @@
         <w:rPr>
           <w:lang w:val="en-US"/>
         </w:rPr>
+        <w:t>9- I used env variables bcz it makes code easy to maintain and more readable.</w:t>
+      </w:r>
+      <w:r>
+        <w:rPr>
+          <w:lang w:val="en-US"/>
+        </w:rPr>
+        <w:t xml:space="preserve"> I used the dotenv library and I use the env.load() method in the beginning of my program.</w:t>
+      </w:r>
+    </w:p>
+    <w:p>
+      <w:pPr>
+        <w:rPr>
+          <w:lang w:val="en-US"/>
+        </w:rPr>
+      </w:pPr>
+      <w:r>
+        <w:rPr>
+          <w:lang w:val="en-US"/>
+        </w:rPr>
         <w:t>Sources:</w:t>
       </w:r>
     </w:p>
@@ -718,59 +433,10 @@
         <w:r>
           <w:rPr>
             <w:rStyle w:val="Hyperkobling"/>
+            <w:lang w:val="en-US"/>
           </w:rPr>
-          <w:t>(</w:t>
+          <w:t>(Haversine formula) - Stack Overflow</w:t>
         </w:r>
-        <w:proofErr w:type="spellStart"/>
-        <w:r>
-          <w:rPr>
-            <w:rStyle w:val="Hyperkobling"/>
-          </w:rPr>
-          <w:t>Haversine</w:t>
-        </w:r>
-        <w:proofErr w:type="spellEnd"/>
-        <w:r>
-          <w:rPr>
-            <w:rStyle w:val="Hyperkobling"/>
-          </w:rPr>
-          <w:t xml:space="preserve"> </w:t>
-        </w:r>
-        <w:proofErr w:type="spellStart"/>
-        <w:r>
-          <w:rPr>
-            <w:rStyle w:val="Hyperkobling"/>
-          </w:rPr>
-          <w:t>formula</w:t>
-        </w:r>
-        <w:proofErr w:type="spellEnd"/>
-        <w:r>
-          <w:rPr>
-            <w:rStyle w:val="Hyperkobling"/>
-          </w:rPr>
-          <w:t xml:space="preserve">) - </w:t>
-        </w:r>
-        <w:proofErr w:type="spellStart"/>
-        <w:r>
-          <w:rPr>
-            <w:rStyle w:val="Hyperkobling"/>
-          </w:rPr>
-          <w:t>Stack</w:t>
-        </w:r>
-        <w:proofErr w:type="spellEnd"/>
-        <w:r>
-          <w:rPr>
-            <w:rStyle w:val="Hyperkobling"/>
-          </w:rPr>
-          <w:t xml:space="preserve"> </w:t>
-        </w:r>
-        <w:proofErr w:type="spellStart"/>
-        <w:r>
-          <w:rPr>
-            <w:rStyle w:val="Hyperkobling"/>
-          </w:rPr>
-          <w:t>Overflow</w:t>
-        </w:r>
-        <w:proofErr w:type="spellEnd"/>
       </w:hyperlink>
     </w:p>
     <w:p>
@@ -785,23 +451,7 @@
             <w:rStyle w:val="Hyperkobling"/>
             <w:lang w:val="en-US"/>
           </w:rPr>
-          <w:t xml:space="preserve">validate against an </w:t>
-        </w:r>
-        <w:proofErr w:type="spellStart"/>
-        <w:r>
-          <w:rPr>
-            <w:rStyle w:val="Hyperkobling"/>
-            <w:lang w:val="en-US"/>
-          </w:rPr>
-          <w:t>enum</w:t>
-        </w:r>
-        <w:proofErr w:type="spellEnd"/>
-        <w:r>
-          <w:rPr>
-            <w:rStyle w:val="Hyperkobling"/>
-            <w:lang w:val="en-US"/>
-          </w:rPr>
-          <w:t xml:space="preserve"> python - Google Search</w:t>
+          <w:t>validate against an enum python - Google Search</w:t>
         </w:r>
       </w:hyperlink>
     </w:p>
@@ -817,23 +467,7 @@
             <w:rStyle w:val="Hyperkobling"/>
             <w:lang w:val="en-US"/>
           </w:rPr>
-          <w:t xml:space="preserve">regex longitude AND </w:t>
-        </w:r>
-        <w:proofErr w:type="spellStart"/>
-        <w:r>
-          <w:rPr>
-            <w:rStyle w:val="Hyperkobling"/>
-            <w:lang w:val="en-US"/>
-          </w:rPr>
-          <w:t>lATITUDE</w:t>
-        </w:r>
-        <w:proofErr w:type="spellEnd"/>
-        <w:r>
-          <w:rPr>
-            <w:rStyle w:val="Hyperkobling"/>
-            <w:lang w:val="en-US"/>
-          </w:rPr>
-          <w:t xml:space="preserve"> python - Google Search</w:t>
+          <w:t>regex longitude AND lATITUDE python - Google Search</w:t>
         </w:r>
       </w:hyperlink>
     </w:p>
@@ -1467,6 +1101,7 @@
   <w:style w:type="character" w:default="1" w:styleId="Standardskriftforavsnitt">
     <w:name w:val="Default Paragraph Font"/>
     <w:uiPriority w:val="1"/>
+    <w:semiHidden/>
     <w:unhideWhenUsed/>
   </w:style>
   <w:style w:type="table" w:default="1" w:styleId="Vanligtabell">

</xml_diff>